<commit_message>
làm xong giao diện hóa đơn. đồng thời định hướng làm usecase và giao diện quản lý <<dành cho user thường>>
</commit_message>
<xml_diff>
--- a/_svn-document/05 Prototype.docx
+++ b/_svn-document/05 Prototype.docx
@@ -2061,7 +2061,7 @@
           <w:szCs w:val="20"/>
         </w:rPr>
         <w:drawing>
-          <wp:inline distT="0" distB="0" distL="0" distR="0">
+          <wp:inline distT="0" distB="0" distL="0" distR="0" wp14:anchorId="0CEA296A" wp14:editId="0E43925D">
             <wp:extent cx="5939790" cy="2886075"/>
             <wp:effectExtent l="0" t="0" r="3810" b="9525"/>
             <wp:docPr id="1" name="Picture 1"/>
@@ -2191,43 +2191,7 @@
         <w:rPr>
           <w:noProof/>
         </w:rPr>
-        <w:t>Nếu user nhấp vào</w:t>
-      </w:r>
-      <w:r>
-        <w:rPr>
-          <w:noProof/>
-        </w:rPr>
-        <w:t xml:space="preserve"> nút “Mở Shop”, hệ thống hiển thị giao diện “Đăng Nhập”</w:t>
-      </w:r>
-      <w:r>
-        <w:rPr>
-          <w:noProof/>
-        </w:rPr>
-        <w:t>. T</w:t>
-      </w:r>
-      <w:r>
-        <w:rPr>
-          <w:noProof/>
-        </w:rPr>
-        <w:t xml:space="preserve">rong giao diện Đăng Nhập có link </w:t>
-      </w:r>
-      <w:r>
-        <w:rPr>
-          <w:noProof/>
-        </w:rPr>
-        <w:t xml:space="preserve">gợi ý </w:t>
-      </w:r>
-      <w:r>
-        <w:rPr>
-          <w:noProof/>
-        </w:rPr>
-        <w:t xml:space="preserve">“Tạo tài khoản” </w:t>
-      </w:r>
-      <w:r>
-        <w:rPr>
-          <w:noProof/>
-        </w:rPr>
-        <w:t>nếu user chưa có tài khoản.</w:t>
+        <w:t>Nếu user nhấp vào nút “Mở Shop”, hệ thống hiển thị giao diện “Đăng Nhập”. Trong giao diện Đăng Nhập có link gợi ý “Tạo tài khoản” nếu user chưa có tài khoản.</w:t>
       </w:r>
     </w:p>
     <w:p>
@@ -2241,7 +2205,7 @@
           <w:noProof/>
         </w:rPr>
         <w:drawing>
-          <wp:inline distT="0" distB="0" distL="0" distR="0">
+          <wp:inline distT="0" distB="0" distL="0" distR="0" wp14:anchorId="5152BEDE" wp14:editId="6E71369E">
             <wp:extent cx="5942286" cy="400050"/>
             <wp:effectExtent l="0" t="0" r="1905" b="0"/>
             <wp:docPr id="2" name="Picture 2"/>
@@ -2297,14 +2261,14 @@
         </w:rPr>
       </w:pPr>
       <w:r>
-        <w:t xml:space="preserve">   </w:t>
+        <w:t xml:space="preserve">   Khi user đã đăng nhập. Nhưng chưa tạo shop.</w:t>
       </w:r>
       <w:r>
-        <w:t>Khi user đã đăng nhập. Nhưng chưa tạo shop.</w:t>
-      </w:r>
-      <w:r>
+        <w:rPr>
+          <w:noProof/>
+        </w:rPr>
         <w:drawing>
-          <wp:inline distT="0" distB="0" distL="0" distR="0" wp14:anchorId="442073CE" wp14:editId="2C0790AF">
+          <wp:inline distT="0" distB="0" distL="0" distR="0" wp14:anchorId="084941CA" wp14:editId="7D6D958E">
             <wp:extent cx="5934075" cy="342900"/>
             <wp:effectExtent l="0" t="0" r="9525" b="0"/>
             <wp:docPr id="8" name="Picture 8"/>
@@ -2393,7 +2357,7 @@
         </w:rPr>
         <w:lastRenderedPageBreak/>
         <w:drawing>
-          <wp:inline distT="0" distB="0" distL="0" distR="0">
+          <wp:inline distT="0" distB="0" distL="0" distR="0" wp14:anchorId="700F6B1C" wp14:editId="1A8CFB33">
             <wp:extent cx="5886450" cy="2672929"/>
             <wp:effectExtent l="0" t="0" r="0" b="0"/>
             <wp:docPr id="5" name="Picture 5"/>
@@ -2483,13 +2447,7 @@
         <w:rPr>
           <w:rFonts w:ascii="Times New Roman" w:hAnsi="Times New Roman" w:cs="Times New Roman"/>
         </w:rPr>
-        <w:t>Layout</w:t>
-      </w:r>
-      <w:r>
-        <w:rPr>
-          <w:rFonts w:ascii="Times New Roman" w:hAnsi="Times New Roman" w:cs="Times New Roman"/>
-        </w:rPr>
-        <w:t xml:space="preserve"> từng màn hình</w:t>
+        <w:t>Layout từng màn hình</w:t>
       </w:r>
     </w:p>
     <w:p>
@@ -2529,7 +2487,7 @@
         </w:rPr>
         <w:lastRenderedPageBreak/>
         <w:drawing>
-          <wp:inline distT="0" distB="0" distL="0" distR="0">
+          <wp:inline distT="0" distB="0" distL="0" distR="0" wp14:anchorId="2D8D87E7" wp14:editId="29A3817C">
             <wp:extent cx="5872603" cy="4319752"/>
             <wp:effectExtent l="0" t="0" r="0" b="5080"/>
             <wp:docPr id="11" name="Picture 11"/>
@@ -2585,7 +2543,7 @@
         </w:rPr>
         <w:lastRenderedPageBreak/>
         <w:drawing>
-          <wp:inline distT="0" distB="0" distL="0" distR="0">
+          <wp:inline distT="0" distB="0" distL="0" distR="0" wp14:anchorId="00AB405A" wp14:editId="44D0690E">
             <wp:extent cx="5674657" cy="6353175"/>
             <wp:effectExtent l="0" t="0" r="2540" b="0"/>
             <wp:docPr id="12" name="Picture 12"/>
@@ -3281,10 +3239,7 @@
     </w:p>
     <w:p>
       <w:r>
-        <w:t>Mô tả</w:t>
-      </w:r>
-      <w:r>
-        <w:t xml:space="preserve"> chi tiết</w:t>
+        <w:t>Mô tả chi tiết</w:t>
       </w:r>
     </w:p>
     <w:p>
@@ -3293,7 +3248,7 @@
           <w:noProof/>
         </w:rPr>
         <w:drawing>
-          <wp:inline distT="0" distB="0" distL="0" distR="0">
+          <wp:inline distT="0" distB="0" distL="0" distR="0" wp14:anchorId="0225D34B" wp14:editId="002784D8">
             <wp:extent cx="5943600" cy="2781300"/>
             <wp:effectExtent l="0" t="0" r="0" b="0"/>
             <wp:docPr id="10" name="Picture 10"/>
@@ -3347,13 +3302,7 @@
         <w:rPr>
           <w:highlight w:val="lightGray"/>
         </w:rPr>
-        <w:t>Hình UI01</w:t>
-      </w:r>
-      <w:r>
-        <w:rPr>
-          <w:highlight w:val="lightGray"/>
-        </w:rPr>
-        <w:t>: Giao diện Đăng ký</w:t>
+        <w:t>Hình UI01: Giao diện Đăng ký</w:t>
       </w:r>
     </w:p>
     <w:tbl>
@@ -3751,6 +3700,7 @@
           <w:sz w:val="24"/>
           <w:szCs w:val="24"/>
         </w:rPr>
+        <w:lastRenderedPageBreak/>
         <w:t>Đăng nhập</w:t>
       </w:r>
     </w:p>
@@ -3775,25 +3725,45 @@
           <w:sz w:val="24"/>
           <w:szCs w:val="24"/>
         </w:rPr>
-        <w:t>Mở Shop / Quản Lý Thông Tin Shop</w:t>
+        <w:t>Mở Shop</w:t>
       </w:r>
     </w:p>
     <w:p>
+      <w:pPr>
+        <w:pStyle w:val="Heading3"/>
+        <w:numPr>
+          <w:ilvl w:val="2"/>
+          <w:numId w:val="3"/>
+        </w:numPr>
+        <w:ind w:left="993"/>
+        <w:rPr>
+          <w:color w:val="17365D" w:themeColor="text2" w:themeShade="BF"/>
+          <w:sz w:val="20"/>
+          <w:szCs w:val="20"/>
+        </w:rPr>
+      </w:pPr>
       <w:r>
+        <w:rPr>
+          <w:color w:val="17365D" w:themeColor="text2" w:themeShade="BF"/>
+          <w:sz w:val="20"/>
+          <w:szCs w:val="20"/>
+        </w:rPr>
         <w:t>Điền thông tin cơ bản</w:t>
       </w:r>
     </w:p>
     <w:p>
+      <w:pPr>
+        <w:jc w:val="center"/>
+      </w:pPr>
       <w:r>
         <w:rPr>
           <w:noProof/>
         </w:rPr>
-        <w:lastRenderedPageBreak/>
         <w:drawing>
-          <wp:inline distT="0" distB="0" distL="0" distR="0">
-            <wp:extent cx="5930265" cy="2715895"/>
-            <wp:effectExtent l="0" t="0" r="0" b="8255"/>
-            <wp:docPr id="16" name="Picture 16"/>
+          <wp:inline distT="0" distB="0" distL="0" distR="0" wp14:anchorId="5228EED8" wp14:editId="075FC264">
+            <wp:extent cx="4299045" cy="2490717"/>
+            <wp:effectExtent l="0" t="0" r="6350" b="5080"/>
+            <wp:docPr id="13" name="Picture 13"/>
             <wp:cNvGraphicFramePr>
               <a:graphicFrameLocks xmlns:a="http://schemas.openxmlformats.org/drawingml/2006/main" noChangeAspect="1"/>
             </wp:cNvGraphicFramePr>
@@ -3801,12 +3771,10 @@
               <a:graphicData uri="http://schemas.openxmlformats.org/drawingml/2006/picture">
                 <pic:pic xmlns:pic="http://schemas.openxmlformats.org/drawingml/2006/picture">
                   <pic:nvPicPr>
-                    <pic:cNvPr id="0" name="Picture 2"/>
-                    <pic:cNvPicPr>
-                      <a:picLocks noChangeAspect="1" noChangeArrowheads="1"/>
-                    </pic:cNvPicPr>
+                    <pic:cNvPr id="0" name="MoShop 01.jpg"/>
+                    <pic:cNvPicPr/>
                   </pic:nvPicPr>
-                  <pic:blipFill>
+                  <pic:blipFill rotWithShape="1">
                     <a:blip r:embed="rId12">
                       <a:extLst>
                         <a:ext uri="{28A0092B-C50C-407E-A947-70E740481C1C}">
@@ -3814,23 +3782,25 @@
                         </a:ext>
                       </a:extLst>
                     </a:blip>
-                    <a:srcRect/>
-                    <a:stretch>
-                      <a:fillRect/>
-                    </a:stretch>
+                    <a:srcRect l="14007" r="13662" b="56730"/>
+                    <a:stretch/>
                   </pic:blipFill>
                   <pic:spPr bwMode="auto">
                     <a:xfrm>
                       <a:off x="0" y="0"/>
-                      <a:ext cx="5930265" cy="2715895"/>
+                      <a:ext cx="4299045" cy="2490717"/>
                     </a:xfrm>
                     <a:prstGeom prst="rect">
                       <a:avLst/>
                     </a:prstGeom>
-                    <a:noFill/>
                     <a:ln>
                       <a:noFill/>
                     </a:ln>
+                    <a:extLst>
+                      <a:ext uri="{53640926-AAD7-44D8-BBD7-CCE9431645EC}">
+                        <a14:shadowObscured xmlns:a14="http://schemas.microsoft.com/office/drawing/2010/main"/>
+                      </a:ext>
+                    </a:extLst>
                   </pic:spPr>
                 </pic:pic>
               </a:graphicData>
@@ -3840,20 +3810,41 @@
       </w:r>
     </w:p>
     <w:p>
+      <w:pPr>
+        <w:pStyle w:val="Heading3"/>
+        <w:numPr>
+          <w:ilvl w:val="2"/>
+          <w:numId w:val="3"/>
+        </w:numPr>
+        <w:ind w:left="993"/>
+        <w:rPr>
+          <w:color w:val="17365D" w:themeColor="text2" w:themeShade="BF"/>
+          <w:sz w:val="20"/>
+          <w:szCs w:val="20"/>
+        </w:rPr>
+      </w:pPr>
       <w:r>
+        <w:rPr>
+          <w:color w:val="17365D" w:themeColor="text2" w:themeShade="BF"/>
+          <w:sz w:val="20"/>
+          <w:szCs w:val="20"/>
+        </w:rPr>
         <w:t>Điền thông tin bổ sung</w:t>
       </w:r>
     </w:p>
     <w:p>
+      <w:pPr>
+        <w:jc w:val="center"/>
+      </w:pPr>
       <w:r>
         <w:rPr>
           <w:noProof/>
         </w:rPr>
         <w:drawing>
-          <wp:inline distT="0" distB="0" distL="0" distR="0">
-            <wp:extent cx="5930265" cy="2756535"/>
-            <wp:effectExtent l="0" t="0" r="0" b="5715"/>
-            <wp:docPr id="17" name="Picture 17"/>
+          <wp:inline distT="0" distB="0" distL="0" distR="0" wp14:anchorId="7FB13BB5" wp14:editId="4D4C9699">
+            <wp:extent cx="4292221" cy="2504364"/>
+            <wp:effectExtent l="0" t="0" r="0" b="0"/>
+            <wp:docPr id="14" name="Picture 14"/>
             <wp:cNvGraphicFramePr>
               <a:graphicFrameLocks xmlns:a="http://schemas.openxmlformats.org/drawingml/2006/main" noChangeAspect="1"/>
             </wp:cNvGraphicFramePr>
@@ -3861,12 +3852,10 @@
               <a:graphicData uri="http://schemas.openxmlformats.org/drawingml/2006/picture">
                 <pic:pic xmlns:pic="http://schemas.openxmlformats.org/drawingml/2006/picture">
                   <pic:nvPicPr>
-                    <pic:cNvPr id="0" name="Picture 3"/>
-                    <pic:cNvPicPr>
-                      <a:picLocks noChangeAspect="1" noChangeArrowheads="1"/>
-                    </pic:cNvPicPr>
+                    <pic:cNvPr id="0" name="MoShop 02.jpg"/>
+                    <pic:cNvPicPr/>
                   </pic:nvPicPr>
-                  <pic:blipFill>
+                  <pic:blipFill rotWithShape="1">
                     <a:blip r:embed="rId13">
                       <a:extLst>
                         <a:ext uri="{28A0092B-C50C-407E-A947-70E740481C1C}">
@@ -3874,23 +3863,25 @@
                         </a:ext>
                       </a:extLst>
                     </a:blip>
-                    <a:srcRect/>
-                    <a:stretch>
-                      <a:fillRect/>
-                    </a:stretch>
+                    <a:srcRect l="13892" r="13892" b="56493"/>
+                    <a:stretch/>
                   </pic:blipFill>
                   <pic:spPr bwMode="auto">
                     <a:xfrm>
                       <a:off x="0" y="0"/>
-                      <a:ext cx="5930265" cy="2756535"/>
+                      <a:ext cx="4292221" cy="2504364"/>
                     </a:xfrm>
                     <a:prstGeom prst="rect">
                       <a:avLst/>
                     </a:prstGeom>
-                    <a:noFill/>
                     <a:ln>
                       <a:noFill/>
                     </a:ln>
+                    <a:extLst>
+                      <a:ext uri="{53640926-AAD7-44D8-BBD7-CCE9431645EC}">
+                        <a14:shadowObscured xmlns:a14="http://schemas.microsoft.com/office/drawing/2010/main"/>
+                      </a:ext>
+                    </a:extLst>
                   </pic:spPr>
                 </pic:pic>
               </a:graphicData>
@@ -3900,16 +3891,41 @@
       </w:r>
     </w:p>
     <w:p>
+      <w:pPr>
+        <w:pStyle w:val="Heading3"/>
+        <w:numPr>
+          <w:ilvl w:val="2"/>
+          <w:numId w:val="3"/>
+        </w:numPr>
+        <w:ind w:left="993"/>
+        <w:rPr>
+          <w:color w:val="17365D" w:themeColor="text2" w:themeShade="BF"/>
+          <w:sz w:val="20"/>
+          <w:szCs w:val="20"/>
+        </w:rPr>
+      </w:pPr>
       <w:r>
         <w:rPr>
+          <w:color w:val="17365D" w:themeColor="text2" w:themeShade="BF"/>
+          <w:sz w:val="20"/>
+          <w:szCs w:val="20"/>
+        </w:rPr>
+        <w:t>Thông báo khi chưa đủ điều kiện mở shop tiếp theo</w:t>
+      </w:r>
+    </w:p>
+    <w:p>
+      <w:pPr>
+        <w:jc w:val="center"/>
+      </w:pPr>
+      <w:r>
+        <w:rPr>
           <w:noProof/>
         </w:rPr>
-        <w:lastRenderedPageBreak/>
         <w:drawing>
-          <wp:inline distT="0" distB="0" distL="0" distR="0">
-            <wp:extent cx="5934075" cy="2733675"/>
-            <wp:effectExtent l="0" t="0" r="9525" b="9525"/>
-            <wp:docPr id="18" name="Picture 18"/>
+          <wp:inline distT="0" distB="0" distL="0" distR="0" wp14:anchorId="0E3A5190" wp14:editId="6E57BCF4">
+            <wp:extent cx="2422477" cy="1118478"/>
+            <wp:effectExtent l="0" t="0" r="0" b="5715"/>
+            <wp:docPr id="15" name="Picture 15"/>
             <wp:cNvGraphicFramePr>
               <a:graphicFrameLocks xmlns:a="http://schemas.openxmlformats.org/drawingml/2006/main" noChangeAspect="1"/>
             </wp:cNvGraphicFramePr>
@@ -3917,7 +3933,7 @@
               <a:graphicData uri="http://schemas.openxmlformats.org/drawingml/2006/picture">
                 <pic:pic xmlns:pic="http://schemas.openxmlformats.org/drawingml/2006/picture">
                   <pic:nvPicPr>
-                    <pic:cNvPr id="0" name="Picture 4"/>
+                    <pic:cNvPr id="0" name="Picture 2"/>
                     <pic:cNvPicPr>
                       <a:picLocks noChangeAspect="1" noChangeArrowheads="1"/>
                     </pic:cNvPicPr>
@@ -3938,7 +3954,7 @@
                   <pic:spPr bwMode="auto">
                     <a:xfrm>
                       <a:off x="0" y="0"/>
-                      <a:ext cx="5934075" cy="2733675"/>
+                      <a:ext cx="2422650" cy="1118558"/>
                     </a:xfrm>
                     <a:prstGeom prst="rect">
                       <a:avLst/>
@@ -3954,9 +3970,181 @@
           </wp:inline>
         </w:drawing>
       </w:r>
+    </w:p>
+    <w:p>
+      <w:pPr>
+        <w:pStyle w:val="Heading3"/>
+        <w:numPr>
+          <w:ilvl w:val="2"/>
+          <w:numId w:val="3"/>
+        </w:numPr>
+        <w:rPr>
+          <w:color w:val="17365D" w:themeColor="text2" w:themeShade="BF"/>
+          <w:sz w:val="20"/>
+          <w:szCs w:val="20"/>
+        </w:rPr>
+      </w:pPr>
+      <w:r>
+        <w:rPr>
+          <w:color w:val="17365D" w:themeColor="text2" w:themeShade="BF"/>
+          <w:sz w:val="20"/>
+          <w:szCs w:val="20"/>
+        </w:rPr>
+        <w:lastRenderedPageBreak/>
+        <w:t xml:space="preserve"> Mua lượt up và chọn hình thức thanh toán</w:t>
+      </w:r>
+    </w:p>
+    <w:p>
+      <w:pPr>
+        <w:jc w:val="center"/>
+      </w:pPr>
+      <w:r>
+        <w:rPr>
+          <w:noProof/>
+        </w:rPr>
+        <w:drawing>
+          <wp:inline distT="0" distB="0" distL="0" distR="0" wp14:anchorId="36F8CCF6" wp14:editId="01DBB7A3">
+            <wp:extent cx="4278573" cy="2954740"/>
+            <wp:effectExtent l="0" t="0" r="8255" b="0"/>
+            <wp:docPr id="3" name="Picture 3"/>
+            <wp:cNvGraphicFramePr>
+              <a:graphicFrameLocks xmlns:a="http://schemas.openxmlformats.org/drawingml/2006/main" noChangeAspect="1"/>
+            </wp:cNvGraphicFramePr>
+            <a:graphic xmlns:a="http://schemas.openxmlformats.org/drawingml/2006/main">
+              <a:graphicData uri="http://schemas.openxmlformats.org/drawingml/2006/picture">
+                <pic:pic xmlns:pic="http://schemas.openxmlformats.org/drawingml/2006/picture">
+                  <pic:nvPicPr>
+                    <pic:cNvPr id="0" name="MoShop 03.jpg"/>
+                    <pic:cNvPicPr/>
+                  </pic:nvPicPr>
+                  <pic:blipFill rotWithShape="1">
+                    <a:blip r:embed="rId15">
+                      <a:extLst>
+                        <a:ext uri="{28A0092B-C50C-407E-A947-70E740481C1C}">
+                          <a14:useLocalDpi xmlns:a14="http://schemas.microsoft.com/office/drawing/2010/main" val="0"/>
+                        </a:ext>
+                      </a:extLst>
+                    </a:blip>
+                    <a:srcRect l="13777" r="14236" b="48669"/>
+                    <a:stretch/>
+                  </pic:blipFill>
+                  <pic:spPr bwMode="auto">
+                    <a:xfrm>
+                      <a:off x="0" y="0"/>
+                      <a:ext cx="4278573" cy="2954740"/>
+                    </a:xfrm>
+                    <a:prstGeom prst="rect">
+                      <a:avLst/>
+                    </a:prstGeom>
+                    <a:ln>
+                      <a:noFill/>
+                    </a:ln>
+                    <a:extLst>
+                      <a:ext uri="{53640926-AAD7-44D8-BBD7-CCE9431645EC}">
+                        <a14:shadowObscured xmlns:a14="http://schemas.microsoft.com/office/drawing/2010/main"/>
+                      </a:ext>
+                    </a:extLst>
+                  </pic:spPr>
+                </pic:pic>
+              </a:graphicData>
+            </a:graphic>
+          </wp:inline>
+        </w:drawing>
+      </w:r>
+    </w:p>
+    <w:p>
+      <w:pPr>
+        <w:pStyle w:val="Heading3"/>
+        <w:numPr>
+          <w:ilvl w:val="2"/>
+          <w:numId w:val="3"/>
+        </w:numPr>
+        <w:rPr>
+          <w:color w:val="17365D" w:themeColor="text2" w:themeShade="BF"/>
+          <w:sz w:val="20"/>
+          <w:szCs w:val="20"/>
+        </w:rPr>
+      </w:pPr>
+      <w:r>
+        <w:rPr>
+          <w:color w:val="17365D" w:themeColor="text2" w:themeShade="BF"/>
+          <w:sz w:val="20"/>
+          <w:szCs w:val="20"/>
+        </w:rPr>
+        <w:t>Hiển thị hóa đơn</w:t>
+      </w:r>
+    </w:p>
+    <w:p>
+      <w:pPr>
+        <w:jc w:val="center"/>
+      </w:pPr>
       <w:bookmarkStart w:id="0" w:name="_GoBack"/>
       <w:bookmarkEnd w:id="0"/>
+      <w:r>
+        <w:rPr>
+          <w:noProof/>
+        </w:rPr>
+        <w:drawing>
+          <wp:inline distT="0" distB="0" distL="0" distR="0" wp14:anchorId="65209984" wp14:editId="2EAE4ABA">
+            <wp:extent cx="4292220" cy="2941093"/>
+            <wp:effectExtent l="0" t="0" r="0" b="0"/>
+            <wp:docPr id="4" name="Picture 4"/>
+            <wp:cNvGraphicFramePr>
+              <a:graphicFrameLocks xmlns:a="http://schemas.openxmlformats.org/drawingml/2006/main" noChangeAspect="1"/>
+            </wp:cNvGraphicFramePr>
+            <a:graphic xmlns:a="http://schemas.openxmlformats.org/drawingml/2006/main">
+              <a:graphicData uri="http://schemas.openxmlformats.org/drawingml/2006/picture">
+                <pic:pic xmlns:pic="http://schemas.openxmlformats.org/drawingml/2006/picture">
+                  <pic:nvPicPr>
+                    <pic:cNvPr id="0" name="MoShop 04.jpg"/>
+                    <pic:cNvPicPr/>
+                  </pic:nvPicPr>
+                  <pic:blipFill rotWithShape="1">
+                    <a:blip r:embed="rId16">
+                      <a:extLst>
+                        <a:ext uri="{28A0092B-C50C-407E-A947-70E740481C1C}">
+                          <a14:useLocalDpi xmlns:a14="http://schemas.microsoft.com/office/drawing/2010/main" val="0"/>
+                        </a:ext>
+                      </a:extLst>
+                    </a:blip>
+                    <a:srcRect l="14236" r="13547" b="48907"/>
+                    <a:stretch/>
+                  </pic:blipFill>
+                  <pic:spPr bwMode="auto">
+                    <a:xfrm>
+                      <a:off x="0" y="0"/>
+                      <a:ext cx="4292221" cy="2941094"/>
+                    </a:xfrm>
+                    <a:prstGeom prst="rect">
+                      <a:avLst/>
+                    </a:prstGeom>
+                    <a:ln>
+                      <a:noFill/>
+                    </a:ln>
+                    <a:extLst>
+                      <a:ext uri="{53640926-AAD7-44D8-BBD7-CCE9431645EC}">
+                        <a14:shadowObscured xmlns:a14="http://schemas.microsoft.com/office/drawing/2010/main"/>
+                      </a:ext>
+                    </a:extLst>
+                  </pic:spPr>
+                </pic:pic>
+              </a:graphicData>
+            </a:graphic>
+          </wp:inline>
+        </w:drawing>
+      </w:r>
     </w:p>
+    <w:p>
+      <w:pPr>
+        <w:jc w:val="center"/>
+      </w:pPr>
+    </w:p>
+    <w:p>
+      <w:pPr>
+        <w:jc w:val="center"/>
+      </w:pPr>
+    </w:p>
+    <w:p/>
     <w:p/>
     <w:p>
       <w:pPr>
@@ -3979,6 +4167,7 @@
           <w:sz w:val="24"/>
           <w:szCs w:val="24"/>
         </w:rPr>
+        <w:lastRenderedPageBreak/>
         <w:t>Xem chi tiết sản phẩm</w:t>
       </w:r>
     </w:p>
@@ -3988,7 +4177,7 @@
           <w:noProof/>
         </w:rPr>
         <w:drawing>
-          <wp:inline distT="0" distB="0" distL="0" distR="0">
+          <wp:inline distT="0" distB="0" distL="0" distR="0" wp14:anchorId="6F759005" wp14:editId="0C22F07A">
             <wp:extent cx="5943600" cy="2622550"/>
             <wp:effectExtent l="0" t="0" r="0" b="6350"/>
             <wp:docPr id="9" name="Picture 9"/>
@@ -4005,7 +4194,7 @@
                     </pic:cNvPicPr>
                   </pic:nvPicPr>
                   <pic:blipFill>
-                    <a:blip r:embed="rId15">
+                    <a:blip r:embed="rId17">
                       <a:extLst>
                         <a:ext uri="{28A0092B-C50C-407E-A947-70E740481C1C}">
                           <a14:useLocalDpi xmlns:a14="http://schemas.microsoft.com/office/drawing/2010/main" val="0"/>
@@ -4061,6 +4250,7 @@
         <w:t>Tìm kiếm sản phẩm</w:t>
       </w:r>
     </w:p>
+    <w:p/>
     <w:sectPr>
       <w:pgSz w:w="12240" w:h="15840"/>
       <w:pgMar w:top="1440" w:right="1440" w:bottom="1440" w:left="1440" w:header="720" w:footer="720" w:gutter="0"/>
@@ -4502,6 +4692,7 @@
   <w:style w:type="paragraph" w:default="1" w:styleId="Normal">
     <w:name w:val="Normal"/>
     <w:qFormat/>
+    <w:rsid w:val="000F6F39"/>
   </w:style>
   <w:style w:type="paragraph" w:styleId="Heading1">
     <w:name w:val="heading 1"/>
@@ -4550,9 +4741,32 @@
       <w:szCs w:val="26"/>
     </w:rPr>
   </w:style>
+  <w:style w:type="paragraph" w:styleId="Heading3">
+    <w:name w:val="heading 3"/>
+    <w:basedOn w:val="Normal"/>
+    <w:next w:val="Normal"/>
+    <w:link w:val="Heading3Char"/>
+    <w:uiPriority w:val="9"/>
+    <w:unhideWhenUsed/>
+    <w:qFormat/>
+    <w:rsid w:val="000F6F39"/>
+    <w:pPr>
+      <w:keepNext/>
+      <w:keepLines/>
+      <w:spacing w:before="200" w:after="0"/>
+      <w:outlineLvl w:val="2"/>
+    </w:pPr>
+    <w:rPr>
+      <w:rFonts w:asciiTheme="majorHAnsi" w:eastAsiaTheme="majorEastAsia" w:hAnsiTheme="majorHAnsi" w:cstheme="majorBidi"/>
+      <w:b/>
+      <w:bCs/>
+      <w:color w:val="4F81BD" w:themeColor="accent1"/>
+    </w:rPr>
+  </w:style>
   <w:style w:type="character" w:default="1" w:styleId="DefaultParagraphFont">
     <w:name w:val="Default Paragraph Font"/>
     <w:uiPriority w:val="1"/>
+    <w:semiHidden/>
     <w:unhideWhenUsed/>
   </w:style>
   <w:style w:type="table" w:default="1" w:styleId="TableNormal">
@@ -4720,6 +4934,19 @@
       <w:szCs w:val="26"/>
     </w:rPr>
   </w:style>
+  <w:style w:type="character" w:customStyle="1" w:styleId="Heading3Char">
+    <w:name w:val="Heading 3 Char"/>
+    <w:basedOn w:val="DefaultParagraphFont"/>
+    <w:link w:val="Heading3"/>
+    <w:uiPriority w:val="9"/>
+    <w:rsid w:val="000F6F39"/>
+    <w:rPr>
+      <w:rFonts w:asciiTheme="majorHAnsi" w:eastAsiaTheme="majorEastAsia" w:hAnsiTheme="majorHAnsi" w:cstheme="majorBidi"/>
+      <w:b/>
+      <w:bCs/>
+      <w:color w:val="4F81BD" w:themeColor="accent1"/>
+    </w:rPr>
+  </w:style>
 </w:styles>
 </file>
 
@@ -4882,6 +5109,7 @@
   <w:style w:type="paragraph" w:default="1" w:styleId="Normal">
     <w:name w:val="Normal"/>
     <w:qFormat/>
+    <w:rsid w:val="000F6F39"/>
   </w:style>
   <w:style w:type="paragraph" w:styleId="Heading1">
     <w:name w:val="heading 1"/>
@@ -4930,9 +5158,32 @@
       <w:szCs w:val="26"/>
     </w:rPr>
   </w:style>
+  <w:style w:type="paragraph" w:styleId="Heading3">
+    <w:name w:val="heading 3"/>
+    <w:basedOn w:val="Normal"/>
+    <w:next w:val="Normal"/>
+    <w:link w:val="Heading3Char"/>
+    <w:uiPriority w:val="9"/>
+    <w:unhideWhenUsed/>
+    <w:qFormat/>
+    <w:rsid w:val="000F6F39"/>
+    <w:pPr>
+      <w:keepNext/>
+      <w:keepLines/>
+      <w:spacing w:before="200" w:after="0"/>
+      <w:outlineLvl w:val="2"/>
+    </w:pPr>
+    <w:rPr>
+      <w:rFonts w:asciiTheme="majorHAnsi" w:eastAsiaTheme="majorEastAsia" w:hAnsiTheme="majorHAnsi" w:cstheme="majorBidi"/>
+      <w:b/>
+      <w:bCs/>
+      <w:color w:val="4F81BD" w:themeColor="accent1"/>
+    </w:rPr>
+  </w:style>
   <w:style w:type="character" w:default="1" w:styleId="DefaultParagraphFont">
     <w:name w:val="Default Paragraph Font"/>
     <w:uiPriority w:val="1"/>
+    <w:semiHidden/>
     <w:unhideWhenUsed/>
   </w:style>
   <w:style w:type="table" w:default="1" w:styleId="TableNormal">
@@ -5098,6 +5349,19 @@
       <w:color w:val="4F81BD" w:themeColor="accent1"/>
       <w:sz w:val="26"/>
       <w:szCs w:val="26"/>
+    </w:rPr>
+  </w:style>
+  <w:style w:type="character" w:customStyle="1" w:styleId="Heading3Char">
+    <w:name w:val="Heading 3 Char"/>
+    <w:basedOn w:val="DefaultParagraphFont"/>
+    <w:link w:val="Heading3"/>
+    <w:uiPriority w:val="9"/>
+    <w:rsid w:val="000F6F39"/>
+    <w:rPr>
+      <w:rFonts w:asciiTheme="majorHAnsi" w:eastAsiaTheme="majorEastAsia" w:hAnsiTheme="majorHAnsi" w:cstheme="majorBidi"/>
+      <w:b/>
+      <w:bCs/>
+      <w:color w:val="4F81BD" w:themeColor="accent1"/>
     </w:rPr>
   </w:style>
 </w:styles>

</xml_diff>